<commit_message>
added difference between physical CD album and album in iTunes with Jericho song
</commit_message>
<xml_diff>
--- a/lib/TheProdigy_hacked_playlists_in_itunes.docx
+++ b/lib/TheProdigy_hacked_playlists_in_itunes.docx
@@ -4,6 +4,14 @@
   <w:body>
     <w:p>
       <w:r>
+        <w:t>4/11/2022</w:t>
+      </w:r>
+    </w:p>
+    <w:p>
+      <w:r>
+        <w:rPr>
+          <w:noProof/>
+        </w:rPr>
         <w:drawing>
           <wp:inline distT="0" distB="0" distL="0" distR="0" wp14:anchorId="2E6BF749" wp14:editId="31B77DA9">
             <wp:extent cx="5731510" cy="4243705"/>
@@ -85,6 +93,9 @@
     </w:p>
     <w:p>
       <w:r>
+        <w:rPr>
+          <w:noProof/>
+        </w:rPr>
         <w:lastRenderedPageBreak/>
         <w:drawing>
           <wp:inline distT="0" distB="0" distL="0" distR="0" wp14:anchorId="54248ECE" wp14:editId="5188518D">
@@ -126,6 +137,9 @@
     <w:p/>
     <w:p>
       <w:r>
+        <w:rPr>
+          <w:noProof/>
+        </w:rPr>
         <w:lastRenderedPageBreak/>
         <w:drawing>
           <wp:inline distT="0" distB="0" distL="0" distR="0" wp14:anchorId="25FC99EC" wp14:editId="317DC645">
@@ -152,6 +166,68 @@
                     <a:xfrm>
                       <a:off x="0" y="0"/>
                       <a:ext cx="5731510" cy="6566535"/>
+                    </a:xfrm>
+                    <a:prstGeom prst="rect">
+                      <a:avLst/>
+                    </a:prstGeom>
+                  </pic:spPr>
+                </pic:pic>
+              </a:graphicData>
+            </a:graphic>
+          </wp:inline>
+        </w:drawing>
+      </w:r>
+    </w:p>
+    <w:p/>
+    <w:p/>
+    <w:p>
+      <w:r>
+        <w:br w:type="page"/>
+      </w:r>
+    </w:p>
+    <w:p>
+      <w:r>
+        <w:lastRenderedPageBreak/>
+        <w:t xml:space="preserve">Also notice the differences with the song list on the CD that I bought and still have. I </w:t>
+      </w:r>
+    </w:p>
+    <w:p>
+      <w:r>
+        <w:t xml:space="preserve">imported this CD and kept my iTunes Match subscription to access this Album on all my devices. Why is iTunes showing the first Song “Jericho” twice? </w:t>
+      </w:r>
+      <w:r>
+        <w:t>Next picture is a scan of the physical CD box.</w:t>
+      </w:r>
+    </w:p>
+    <w:p/>
+    <w:p/>
+    <w:p>
+      <w:r>
+        <w:drawing>
+          <wp:inline distT="0" distB="0" distL="0" distR="0" wp14:anchorId="7FBB46B1" wp14:editId="742E5460">
+            <wp:extent cx="5731510" cy="4925695"/>
+            <wp:effectExtent l="0" t="0" r="0" b="1905"/>
+            <wp:docPr id="4" name="Picture 4" descr="A picture containing letter&#10;&#10;Description automatically generated"/>
+            <wp:cNvGraphicFramePr>
+              <a:graphicFrameLocks xmlns:a="http://schemas.openxmlformats.org/drawingml/2006/main" noChangeAspect="1"/>
+            </wp:cNvGraphicFramePr>
+            <a:graphic xmlns:a="http://schemas.openxmlformats.org/drawingml/2006/main">
+              <a:graphicData uri="http://schemas.openxmlformats.org/drawingml/2006/picture">
+                <pic:pic xmlns:pic="http://schemas.openxmlformats.org/drawingml/2006/picture">
+                  <pic:nvPicPr>
+                    <pic:cNvPr id="4" name="Picture 4" descr="A picture containing letter&#10;&#10;Description automatically generated"/>
+                    <pic:cNvPicPr/>
+                  </pic:nvPicPr>
+                  <pic:blipFill>
+                    <a:blip r:embed="rId7"/>
+                    <a:stretch>
+                      <a:fillRect/>
+                    </a:stretch>
+                  </pic:blipFill>
+                  <pic:spPr>
+                    <a:xfrm>
+                      <a:off x="0" y="0"/>
+                      <a:ext cx="5731510" cy="4925695"/>
                     </a:xfrm>
                     <a:prstGeom prst="rect">
                       <a:avLst/>

</xml_diff>